<commit_message>
changed frontend internalization doc
</commit_message>
<xml_diff>
--- a/Internalization Document/Frontend Internalization Document.docx
+++ b/Internalization Document/Frontend Internalization Document.docx
@@ -379,47 +379,7 @@
                                         <w:sz w:val="32"/>
                                         <w:szCs w:val="32"/>
                                       </w:rPr>
-                                      <w:t xml:space="preserve">Daniel Jarvis; </w:t>
-                                    </w:r>
-                                    <w:proofErr w:type="spellStart"/>
-                                    <w:r>
-                                      <w:rPr>
-                                        <w:rFonts w:ascii="Times New Roman" w:hAnsi="Times New Roman" w:cs="Times New Roman"/>
-                                        <w:color w:val="4472C4" w:themeColor="accent1"/>
-                                        <w:sz w:val="32"/>
-                                        <w:szCs w:val="32"/>
-                                      </w:rPr>
-                                      <w:t>Youhai</w:t>
-                                    </w:r>
-                                    <w:proofErr w:type="spellEnd"/>
-                                    <w:r>
-                                      <w:rPr>
-                                        <w:rFonts w:ascii="Times New Roman" w:hAnsi="Times New Roman" w:cs="Times New Roman"/>
-                                        <w:color w:val="4472C4" w:themeColor="accent1"/>
-                                        <w:sz w:val="32"/>
-                                        <w:szCs w:val="32"/>
-                                      </w:rPr>
-                                      <w:t xml:space="preserve"> Li; </w:t>
-                                    </w:r>
-                                    <w:proofErr w:type="spellStart"/>
-                                    <w:r>
-                                      <w:rPr>
-                                        <w:rFonts w:ascii="Times New Roman" w:hAnsi="Times New Roman" w:cs="Times New Roman"/>
-                                        <w:color w:val="4472C4" w:themeColor="accent1"/>
-                                        <w:sz w:val="32"/>
-                                        <w:szCs w:val="32"/>
-                                      </w:rPr>
-                                      <w:t>Qiwen</w:t>
-                                    </w:r>
-                                    <w:proofErr w:type="spellEnd"/>
-                                    <w:r>
-                                      <w:rPr>
-                                        <w:rFonts w:ascii="Times New Roman" w:hAnsi="Times New Roman" w:cs="Times New Roman"/>
-                                        <w:color w:val="4472C4" w:themeColor="accent1"/>
-                                        <w:sz w:val="32"/>
-                                        <w:szCs w:val="32"/>
-                                      </w:rPr>
-                                      <w:t xml:space="preserve"> Liu; Kenneth Wong</w:t>
+                                      <w:t>Daniel Jarvis; Youhai Li; Qiwen Liu; Kenneth Wong</w:t>
                                     </w:r>
                                   </w:sdtContent>
                                 </w:sdt>
@@ -516,47 +476,7 @@
                                   <w:sz w:val="32"/>
                                   <w:szCs w:val="32"/>
                                 </w:rPr>
-                                <w:t xml:space="preserve">Daniel Jarvis; </w:t>
-                              </w:r>
-                              <w:proofErr w:type="spellStart"/>
-                              <w:r>
-                                <w:rPr>
-                                  <w:rFonts w:ascii="Times New Roman" w:hAnsi="Times New Roman" w:cs="Times New Roman"/>
-                                  <w:color w:val="4472C4" w:themeColor="accent1"/>
-                                  <w:sz w:val="32"/>
-                                  <w:szCs w:val="32"/>
-                                </w:rPr>
-                                <w:t>Youhai</w:t>
-                              </w:r>
-                              <w:proofErr w:type="spellEnd"/>
-                              <w:r>
-                                <w:rPr>
-                                  <w:rFonts w:ascii="Times New Roman" w:hAnsi="Times New Roman" w:cs="Times New Roman"/>
-                                  <w:color w:val="4472C4" w:themeColor="accent1"/>
-                                  <w:sz w:val="32"/>
-                                  <w:szCs w:val="32"/>
-                                </w:rPr>
-                                <w:t xml:space="preserve"> Li; </w:t>
-                              </w:r>
-                              <w:proofErr w:type="spellStart"/>
-                              <w:r>
-                                <w:rPr>
-                                  <w:rFonts w:ascii="Times New Roman" w:hAnsi="Times New Roman" w:cs="Times New Roman"/>
-                                  <w:color w:val="4472C4" w:themeColor="accent1"/>
-                                  <w:sz w:val="32"/>
-                                  <w:szCs w:val="32"/>
-                                </w:rPr>
-                                <w:t>Qiwen</w:t>
-                              </w:r>
-                              <w:proofErr w:type="spellEnd"/>
-                              <w:r>
-                                <w:rPr>
-                                  <w:rFonts w:ascii="Times New Roman" w:hAnsi="Times New Roman" w:cs="Times New Roman"/>
-                                  <w:color w:val="4472C4" w:themeColor="accent1"/>
-                                  <w:sz w:val="32"/>
-                                  <w:szCs w:val="32"/>
-                                </w:rPr>
-                                <w:t xml:space="preserve"> Liu; Kenneth Wong</w:t>
+                                <w:t>Daniel Jarvis; Youhai Li; Qiwen Liu; Kenneth Wong</w:t>
                               </w:r>
                             </w:sdtContent>
                           </w:sdt>
@@ -653,7 +573,6 @@
           <w:lang w:val="en-CA"/>
         </w:rPr>
       </w:pPr>
-      <w:proofErr w:type="spellStart"/>
       <w:r>
         <w:rPr>
           <w:rFonts w:ascii="Times New Roman" w:hAnsi="Times New Roman" w:cs="Times New Roman"/>
@@ -661,9 +580,8 @@
           <w:szCs w:val="28"/>
           <w:lang w:val="en-CA"/>
         </w:rPr>
-        <w:t>Mapbox</w:t>
-      </w:r>
-      <w:proofErr w:type="spellEnd"/>
+        <w:t>Mapbox API Token</w:t>
+      </w:r>
       <w:r>
         <w:rPr>
           <w:rFonts w:ascii="Times New Roman" w:hAnsi="Times New Roman" w:cs="Times New Roman"/>
@@ -671,7 +589,43 @@
           <w:szCs w:val="28"/>
           <w:lang w:val="en-CA"/>
         </w:rPr>
-        <w:t xml:space="preserve"> API Token</w:t>
+        <w:t xml:space="preserve"> </w:t>
+      </w:r>
+      <w:r>
+        <w:rPr>
+          <w:rFonts w:ascii="Times New Roman" w:hAnsi="Times New Roman" w:cs="Times New Roman" w:hint="eastAsia"/>
+          <w:sz w:val="28"/>
+          <w:szCs w:val="28"/>
+          <w:lang w:val="en-CA"/>
+        </w:rPr>
+        <w:t>………</w:t>
+      </w:r>
+      <w:r>
+        <w:rPr>
+          <w:rFonts w:ascii="Times New Roman" w:hAnsi="Times New Roman" w:cs="Times New Roman" w:hint="eastAsia"/>
+          <w:sz w:val="28"/>
+          <w:szCs w:val="28"/>
+          <w:lang w:val="en-CA"/>
+        </w:rPr>
+        <w:t>…</w:t>
+      </w:r>
+      <w:r>
+        <w:rPr>
+          <w:rFonts w:ascii="Times New Roman" w:hAnsi="Times New Roman" w:cs="Times New Roman" w:hint="eastAsia"/>
+          <w:sz w:val="28"/>
+          <w:szCs w:val="28"/>
+          <w:lang w:val="en-CA"/>
+        </w:rPr>
+        <w:t>………………………………………………………………………………</w:t>
+      </w:r>
+      <w:r>
+        <w:rPr>
+          <w:rFonts w:ascii="Times New Roman" w:hAnsi="Times New Roman" w:cs="Times New Roman" w:hint="eastAsia"/>
+          <w:sz w:val="28"/>
+          <w:szCs w:val="28"/>
+          <w:lang w:val="en-CA"/>
+        </w:rPr>
+        <w:t xml:space="preserve"> </w:t>
       </w:r>
       <w:r>
         <w:rPr>
@@ -680,6 +634,35 @@
           <w:szCs w:val="28"/>
           <w:lang w:val="en-CA"/>
         </w:rPr>
+        <w:t>2</w:t>
+      </w:r>
+    </w:p>
+    <w:p>
+      <w:pPr>
+        <w:spacing w:line="600" w:lineRule="auto"/>
+        <w:rPr>
+          <w:rFonts w:ascii="Times New Roman" w:hAnsi="Times New Roman" w:cs="Times New Roman"/>
+          <w:sz w:val="28"/>
+          <w:szCs w:val="28"/>
+          <w:lang w:val="en-CA"/>
+        </w:rPr>
+      </w:pPr>
+      <w:r>
+        <w:rPr>
+          <w:rFonts w:ascii="Times New Roman" w:hAnsi="Times New Roman" w:cs="Times New Roman"/>
+          <w:sz w:val="28"/>
+          <w:szCs w:val="28"/>
+          <w:lang w:val="en-CA"/>
+        </w:rPr>
+        <w:t>Connection with Server</w:t>
+      </w:r>
+      <w:r>
+        <w:rPr>
+          <w:rFonts w:ascii="Times New Roman" w:hAnsi="Times New Roman" w:cs="Times New Roman"/>
+          <w:sz w:val="28"/>
+          <w:szCs w:val="28"/>
+          <w:lang w:val="en-CA"/>
+        </w:rPr>
         <w:t xml:space="preserve"> </w:t>
       </w:r>
       <w:r>
@@ -689,7 +672,7 @@
           <w:szCs w:val="28"/>
           <w:lang w:val="en-CA"/>
         </w:rPr>
-        <w:t>………</w:t>
+        <w:t>……</w:t>
       </w:r>
       <w:r>
         <w:rPr>
@@ -698,7 +681,7 @@
           <w:szCs w:val="28"/>
           <w:lang w:val="en-CA"/>
         </w:rPr>
-        <w:t>…</w:t>
+        <w:t>…………</w:t>
       </w:r>
       <w:r>
         <w:rPr>
@@ -707,7 +690,7 @@
           <w:szCs w:val="28"/>
           <w:lang w:val="en-CA"/>
         </w:rPr>
-        <w:t>………………………………………………………………………………</w:t>
+        <w:t>………………………………………………………</w:t>
       </w:r>
       <w:r>
         <w:rPr>
@@ -716,6 +699,24 @@
           <w:szCs w:val="28"/>
           <w:lang w:val="en-CA"/>
         </w:rPr>
+        <w:t>……</w:t>
+      </w:r>
+      <w:r>
+        <w:rPr>
+          <w:rFonts w:ascii="Times New Roman" w:hAnsi="Times New Roman" w:cs="Times New Roman" w:hint="eastAsia"/>
+          <w:sz w:val="28"/>
+          <w:szCs w:val="28"/>
+          <w:lang w:val="en-CA"/>
+        </w:rPr>
+        <w:t>………</w:t>
+      </w:r>
+      <w:r>
+        <w:rPr>
+          <w:rFonts w:ascii="Times New Roman" w:hAnsi="Times New Roman" w:cs="Times New Roman" w:hint="eastAsia"/>
+          <w:sz w:val="28"/>
+          <w:szCs w:val="28"/>
+          <w:lang w:val="en-CA"/>
+        </w:rPr>
         <w:t xml:space="preserve"> </w:t>
       </w:r>
       <w:r>
@@ -745,7 +746,7 @@
           <w:szCs w:val="28"/>
           <w:lang w:val="en-CA"/>
         </w:rPr>
-        <w:t>Connection with Server</w:t>
+        <w:t>Error Handling</w:t>
       </w:r>
       <w:r>
         <w:rPr>
@@ -763,7 +764,7 @@
           <w:szCs w:val="28"/>
           <w:lang w:val="en-CA"/>
         </w:rPr>
-        <w:t>……</w:t>
+        <w:t>……………</w:t>
       </w:r>
       <w:r>
         <w:rPr>
@@ -772,7 +773,7 @@
           <w:szCs w:val="28"/>
           <w:lang w:val="en-CA"/>
         </w:rPr>
-        <w:t>…………</w:t>
+        <w:t>…………………………………………………</w:t>
       </w:r>
       <w:r>
         <w:rPr>
@@ -781,7 +782,7 @@
           <w:szCs w:val="28"/>
           <w:lang w:val="en-CA"/>
         </w:rPr>
-        <w:t>………………………………………………………</w:t>
+        <w:t>…………………</w:t>
       </w:r>
       <w:r>
         <w:rPr>
@@ -799,7 +800,7 @@
           <w:szCs w:val="28"/>
           <w:lang w:val="en-CA"/>
         </w:rPr>
-        <w:t>………</w:t>
+        <w:t>…………</w:t>
       </w:r>
       <w:r>
         <w:rPr>
@@ -837,119 +838,7 @@
           <w:szCs w:val="28"/>
           <w:lang w:val="en-CA"/>
         </w:rPr>
-        <w:t>Error Handling</w:t>
-      </w:r>
-      <w:r>
-        <w:rPr>
-          <w:rFonts w:ascii="Times New Roman" w:hAnsi="Times New Roman" w:cs="Times New Roman"/>
-          <w:sz w:val="28"/>
-          <w:szCs w:val="28"/>
-          <w:lang w:val="en-CA"/>
-        </w:rPr>
-        <w:t xml:space="preserve"> </w:t>
-      </w:r>
-      <w:r>
-        <w:rPr>
-          <w:rFonts w:ascii="Times New Roman" w:hAnsi="Times New Roman" w:cs="Times New Roman" w:hint="eastAsia"/>
-          <w:sz w:val="28"/>
-          <w:szCs w:val="28"/>
-          <w:lang w:val="en-CA"/>
-        </w:rPr>
-        <w:t>……………</w:t>
-      </w:r>
-      <w:r>
-        <w:rPr>
-          <w:rFonts w:ascii="Times New Roman" w:hAnsi="Times New Roman" w:cs="Times New Roman" w:hint="eastAsia"/>
-          <w:sz w:val="28"/>
-          <w:szCs w:val="28"/>
-          <w:lang w:val="en-CA"/>
-        </w:rPr>
-        <w:t>…………………………………………………</w:t>
-      </w:r>
-      <w:r>
-        <w:rPr>
-          <w:rFonts w:ascii="Times New Roman" w:hAnsi="Times New Roman" w:cs="Times New Roman" w:hint="eastAsia"/>
-          <w:sz w:val="28"/>
-          <w:szCs w:val="28"/>
-          <w:lang w:val="en-CA"/>
-        </w:rPr>
-        <w:t>…………………</w:t>
-      </w:r>
-      <w:r>
-        <w:rPr>
-          <w:rFonts w:ascii="Times New Roman" w:hAnsi="Times New Roman" w:cs="Times New Roman" w:hint="eastAsia"/>
-          <w:sz w:val="28"/>
-          <w:szCs w:val="28"/>
-          <w:lang w:val="en-CA"/>
-        </w:rPr>
-        <w:t>……</w:t>
-      </w:r>
-      <w:r>
-        <w:rPr>
-          <w:rFonts w:ascii="Times New Roman" w:hAnsi="Times New Roman" w:cs="Times New Roman" w:hint="eastAsia"/>
-          <w:sz w:val="28"/>
-          <w:szCs w:val="28"/>
-          <w:lang w:val="en-CA"/>
-        </w:rPr>
-        <w:t>…………</w:t>
-      </w:r>
-      <w:r>
-        <w:rPr>
-          <w:rFonts w:ascii="Times New Roman" w:hAnsi="Times New Roman" w:cs="Times New Roman" w:hint="eastAsia"/>
-          <w:sz w:val="28"/>
-          <w:szCs w:val="28"/>
-          <w:lang w:val="en-CA"/>
-        </w:rPr>
-        <w:t xml:space="preserve"> </w:t>
-      </w:r>
-      <w:r>
-        <w:rPr>
-          <w:rFonts w:ascii="Times New Roman" w:hAnsi="Times New Roman" w:cs="Times New Roman"/>
-          <w:sz w:val="28"/>
-          <w:szCs w:val="28"/>
-          <w:lang w:val="en-CA"/>
-        </w:rPr>
-        <w:t>2</w:t>
-      </w:r>
-    </w:p>
-    <w:p>
-      <w:pPr>
-        <w:spacing w:line="600" w:lineRule="auto"/>
-        <w:rPr>
-          <w:rFonts w:ascii="Times New Roman" w:hAnsi="Times New Roman" w:cs="Times New Roman"/>
-          <w:sz w:val="28"/>
-          <w:szCs w:val="28"/>
-          <w:lang w:val="en-CA"/>
-        </w:rPr>
-      </w:pPr>
-      <w:r>
-        <w:rPr>
-          <w:rFonts w:ascii="Times New Roman" w:hAnsi="Times New Roman" w:cs="Times New Roman"/>
-          <w:sz w:val="28"/>
-          <w:szCs w:val="28"/>
-          <w:lang w:val="en-CA"/>
-        </w:rPr>
-        <w:t xml:space="preserve">Adding and Changing Time Range </w:t>
-      </w:r>
-      <w:proofErr w:type="spellStart"/>
-      <w:r>
-        <w:rPr>
-          <w:rFonts w:ascii="Times New Roman" w:hAnsi="Times New Roman" w:cs="Times New Roman"/>
-          <w:sz w:val="28"/>
-          <w:szCs w:val="28"/>
-          <w:lang w:val="en-CA"/>
-        </w:rPr>
-        <w:t>Presets</w:t>
-      </w:r>
-      <w:proofErr w:type="spellEnd"/>
-      <w:r>
-        <w:rPr>
-          <w:rFonts w:ascii="Times New Roman" w:hAnsi="Times New Roman" w:cs="Times New Roman"/>
-          <w:sz w:val="28"/>
-          <w:szCs w:val="28"/>
-          <w:lang w:val="en-CA"/>
-        </w:rPr>
-        <w:t xml:space="preserve"> </w:t>
+        <w:t xml:space="preserve">Adding and Changing Time Range Presets </w:t>
       </w:r>
       <w:r>
         <w:rPr>
@@ -1078,7 +967,6 @@
           <w:lang w:val="en-CA"/>
         </w:rPr>
       </w:pPr>
-      <w:proofErr w:type="spellStart"/>
       <w:r>
         <w:rPr>
           <w:rFonts w:ascii="Times New Roman" w:hAnsi="Times New Roman" w:cs="Times New Roman"/>
@@ -1089,446 +977,199 @@
           <w:lang w:val="en-CA"/>
         </w:rPr>
         <w:lastRenderedPageBreak/>
-        <w:t>Mapbox</w:t>
-      </w:r>
-      <w:proofErr w:type="spellEnd"/>
-      <w:r>
+        <w:t>Mapbox API Token</w:t>
+      </w:r>
+    </w:p>
+    <w:p>
+      <w:pPr>
+        <w:spacing w:after="0" w:line="360" w:lineRule="auto"/>
+        <w:rPr>
+          <w:rFonts w:ascii="Times New Roman" w:eastAsia="Times New Roman" w:hAnsi="Times New Roman" w:cs="Times New Roman"/>
+          <w:color w:val="000000"/>
+          <w:sz w:val="24"/>
+          <w:szCs w:val="24"/>
+          <w:lang w:val="en-CA"/>
+        </w:rPr>
+      </w:pPr>
+      <w:r>
+        <w:rPr>
+          <w:rFonts w:ascii="Times New Roman" w:eastAsia="Times New Roman" w:hAnsi="Times New Roman" w:cs="Times New Roman"/>
+          <w:color w:val="000000"/>
+          <w:sz w:val="24"/>
+          <w:szCs w:val="24"/>
+          <w:lang w:val="en-CA"/>
+        </w:rPr>
+        <w:t>On line 2</w:t>
+      </w:r>
+      <w:r>
+        <w:rPr>
+          <w:rFonts w:ascii="Times New Roman" w:eastAsia="Times New Roman" w:hAnsi="Times New Roman" w:cs="Times New Roman"/>
+          <w:color w:val="000000"/>
+          <w:sz w:val="24"/>
+          <w:szCs w:val="24"/>
+          <w:lang w:val="en-CA"/>
+        </w:rPr>
+        <w:t>5</w:t>
+      </w:r>
+      <w:r>
+        <w:rPr>
+          <w:rFonts w:ascii="Times New Roman" w:eastAsia="Times New Roman" w:hAnsi="Times New Roman" w:cs="Times New Roman"/>
+          <w:color w:val="000000"/>
+          <w:sz w:val="24"/>
+          <w:szCs w:val="24"/>
+          <w:lang w:val="en-CA"/>
+        </w:rPr>
+        <w:t xml:space="preserve"> in “frontend/src/components/Map/Mapbox.jsx”, there is a mapboxgl access token. You must change this token to a valid mapbox token when internalizing the app. </w:t>
+      </w:r>
+    </w:p>
+    <w:p>
+      <w:pPr>
+        <w:spacing w:after="0" w:line="360" w:lineRule="auto"/>
+        <w:rPr>
+          <w:rFonts w:ascii="Times New Roman" w:eastAsia="Times New Roman" w:hAnsi="Times New Roman" w:cs="Times New Roman"/>
+          <w:color w:val="000000"/>
+          <w:sz w:val="24"/>
+          <w:szCs w:val="24"/>
+          <w:lang w:val="en-CA"/>
+        </w:rPr>
+      </w:pPr>
+    </w:p>
+    <w:p>
+      <w:pPr>
+        <w:spacing w:line="360" w:lineRule="auto"/>
         <w:rPr>
           <w:rFonts w:ascii="Times New Roman" w:hAnsi="Times New Roman" w:cs="Times New Roman"/>
           <w:b/>
           <w:bCs/>
           <w:sz w:val="32"/>
           <w:szCs w:val="32"/>
-          <w:lang w:val="en-CA"/>
-        </w:rPr>
-        <w:t xml:space="preserve"> API Token</w:t>
-      </w:r>
-    </w:p>
-    <w:p>
-      <w:pPr>
-        <w:spacing w:after="0" w:line="360" w:lineRule="auto"/>
-        <w:rPr>
-          <w:rFonts w:ascii="Times New Roman" w:eastAsia="Times New Roman" w:hAnsi="Times New Roman" w:cs="Times New Roman"/>
-          <w:color w:val="000000"/>
-          <w:sz w:val="24"/>
-          <w:szCs w:val="24"/>
-          <w:lang w:val="en-CA"/>
-        </w:rPr>
-      </w:pPr>
-      <w:r>
-        <w:rPr>
-          <w:rFonts w:ascii="Times New Roman" w:eastAsia="Times New Roman" w:hAnsi="Times New Roman" w:cs="Times New Roman"/>
-          <w:color w:val="000000"/>
-          <w:sz w:val="24"/>
-          <w:szCs w:val="24"/>
-          <w:lang w:val="en-CA"/>
-        </w:rPr>
-        <w:t>On line 28 in “frontend/</w:t>
-      </w:r>
-      <w:proofErr w:type="spellStart"/>
-      <w:r>
-        <w:rPr>
-          <w:rFonts w:ascii="Times New Roman" w:eastAsia="Times New Roman" w:hAnsi="Times New Roman" w:cs="Times New Roman"/>
-          <w:color w:val="000000"/>
-          <w:sz w:val="24"/>
-          <w:szCs w:val="24"/>
-          <w:lang w:val="en-CA"/>
-        </w:rPr>
-        <w:t>src</w:t>
-      </w:r>
-      <w:proofErr w:type="spellEnd"/>
-      <w:r>
-        <w:rPr>
-          <w:rFonts w:ascii="Times New Roman" w:eastAsia="Times New Roman" w:hAnsi="Times New Roman" w:cs="Times New Roman"/>
-          <w:color w:val="000000"/>
-          <w:sz w:val="24"/>
-          <w:szCs w:val="24"/>
-          <w:lang w:val="en-CA"/>
-        </w:rPr>
-        <w:t>/components/Map/</w:t>
-      </w:r>
-      <w:proofErr w:type="spellStart"/>
-      <w:r>
-        <w:rPr>
-          <w:rFonts w:ascii="Times New Roman" w:eastAsia="Times New Roman" w:hAnsi="Times New Roman" w:cs="Times New Roman"/>
-          <w:color w:val="000000"/>
-          <w:sz w:val="24"/>
-          <w:szCs w:val="24"/>
-          <w:lang w:val="en-CA"/>
-        </w:rPr>
-        <w:t>Mapbox.jsx</w:t>
-      </w:r>
-      <w:proofErr w:type="spellEnd"/>
-      <w:r>
-        <w:rPr>
-          <w:rFonts w:ascii="Times New Roman" w:eastAsia="Times New Roman" w:hAnsi="Times New Roman" w:cs="Times New Roman"/>
-          <w:color w:val="000000"/>
-          <w:sz w:val="24"/>
-          <w:szCs w:val="24"/>
-          <w:lang w:val="en-CA"/>
-        </w:rPr>
-        <w:t xml:space="preserve">”, there is a </w:t>
-      </w:r>
-      <w:proofErr w:type="spellStart"/>
-      <w:r>
-        <w:rPr>
-          <w:rFonts w:ascii="Times New Roman" w:eastAsia="Times New Roman" w:hAnsi="Times New Roman" w:cs="Times New Roman"/>
-          <w:color w:val="000000"/>
-          <w:sz w:val="24"/>
-          <w:szCs w:val="24"/>
-          <w:lang w:val="en-CA"/>
-        </w:rPr>
-        <w:t>mapboxgl</w:t>
-      </w:r>
-      <w:proofErr w:type="spellEnd"/>
-      <w:r>
-        <w:rPr>
-          <w:rFonts w:ascii="Times New Roman" w:eastAsia="Times New Roman" w:hAnsi="Times New Roman" w:cs="Times New Roman"/>
-          <w:color w:val="000000"/>
-          <w:sz w:val="24"/>
-          <w:szCs w:val="24"/>
-          <w:lang w:val="en-CA"/>
-        </w:rPr>
-        <w:t xml:space="preserve"> access token. You must change this token to a valid </w:t>
-      </w:r>
-      <w:proofErr w:type="spellStart"/>
-      <w:r>
-        <w:rPr>
-          <w:rFonts w:ascii="Times New Roman" w:eastAsia="Times New Roman" w:hAnsi="Times New Roman" w:cs="Times New Roman"/>
-          <w:color w:val="000000"/>
-          <w:sz w:val="24"/>
-          <w:szCs w:val="24"/>
-          <w:lang w:val="en-CA"/>
-        </w:rPr>
-        <w:t>mapbox</w:t>
-      </w:r>
-      <w:proofErr w:type="spellEnd"/>
-      <w:r>
-        <w:rPr>
-          <w:rFonts w:ascii="Times New Roman" w:eastAsia="Times New Roman" w:hAnsi="Times New Roman" w:cs="Times New Roman"/>
-          <w:color w:val="000000"/>
-          <w:sz w:val="24"/>
-          <w:szCs w:val="24"/>
-          <w:lang w:val="en-CA"/>
-        </w:rPr>
-        <w:t xml:space="preserve"> token when internalizing the app. </w:t>
-      </w:r>
-    </w:p>
-    <w:p>
-      <w:pPr>
-        <w:spacing w:after="0" w:line="360" w:lineRule="auto"/>
-        <w:rPr>
-          <w:rFonts w:ascii="Times New Roman" w:eastAsia="Times New Roman" w:hAnsi="Times New Roman" w:cs="Times New Roman"/>
-          <w:color w:val="000000"/>
-          <w:sz w:val="24"/>
-          <w:szCs w:val="24"/>
-          <w:lang w:val="en-CA"/>
-        </w:rPr>
-      </w:pPr>
-    </w:p>
-    <w:p>
-      <w:pPr>
-        <w:spacing w:line="360" w:lineRule="auto"/>
+        </w:rPr>
+      </w:pPr>
+      <w:r>
         <w:rPr>
           <w:rFonts w:ascii="Times New Roman" w:hAnsi="Times New Roman" w:cs="Times New Roman"/>
           <w:b/>
           <w:bCs/>
           <w:sz w:val="32"/>
           <w:szCs w:val="32"/>
-        </w:rPr>
-      </w:pPr>
-      <w:r>
+          <w:lang w:val="en-CA"/>
+        </w:rPr>
+        <w:t>Connection with Server</w:t>
+      </w:r>
+    </w:p>
+    <w:p>
+      <w:pPr>
+        <w:spacing w:after="0" w:line="360" w:lineRule="auto"/>
+        <w:rPr>
+          <w:rFonts w:ascii="Times New Roman" w:eastAsia="Times New Roman" w:hAnsi="Times New Roman" w:cs="Times New Roman"/>
+          <w:color w:val="000000"/>
+          <w:sz w:val="24"/>
+          <w:szCs w:val="24"/>
+          <w:lang w:val="en-CA"/>
+        </w:rPr>
+      </w:pPr>
+      <w:r>
+        <w:rPr>
+          <w:rFonts w:ascii="Times New Roman" w:eastAsia="Times New Roman" w:hAnsi="Times New Roman" w:cs="Times New Roman"/>
+          <w:color w:val="000000"/>
+          <w:sz w:val="24"/>
+          <w:szCs w:val="24"/>
+          <w:lang w:val="en-CA"/>
+        </w:rPr>
+        <w:t>Once the backend is internalized and deployed, please modify line 7 in “frontend/src/actions/actions.js” to the new backend server link. Also, if you wish to test it locally, please modify line 8 to the correct localhost port. </w:t>
+      </w:r>
+    </w:p>
+    <w:p>
+      <w:pPr>
+        <w:spacing w:after="0" w:line="360" w:lineRule="auto"/>
+        <w:rPr>
+          <w:rFonts w:ascii="Times New Roman" w:eastAsia="Times New Roman" w:hAnsi="Times New Roman" w:cs="Times New Roman"/>
+          <w:color w:val="000000"/>
+          <w:sz w:val="24"/>
+          <w:szCs w:val="24"/>
+          <w:lang w:val="en-CA"/>
+        </w:rPr>
+      </w:pPr>
+    </w:p>
+    <w:p>
+      <w:pPr>
+        <w:spacing w:line="360" w:lineRule="auto"/>
         <w:rPr>
           <w:rFonts w:ascii="Times New Roman" w:hAnsi="Times New Roman" w:cs="Times New Roman"/>
           <w:b/>
           <w:bCs/>
           <w:sz w:val="32"/>
           <w:szCs w:val="32"/>
-          <w:lang w:val="en-CA"/>
-        </w:rPr>
-        <w:t>Connection with Server</w:t>
-      </w:r>
-    </w:p>
-    <w:p>
-      <w:pPr>
-        <w:spacing w:after="0" w:line="360" w:lineRule="auto"/>
-        <w:rPr>
-          <w:rFonts w:ascii="Times New Roman" w:eastAsia="Times New Roman" w:hAnsi="Times New Roman" w:cs="Times New Roman"/>
-          <w:color w:val="000000"/>
-          <w:sz w:val="24"/>
-          <w:szCs w:val="24"/>
-          <w:lang w:val="en-CA"/>
-        </w:rPr>
-      </w:pPr>
-      <w:r>
-        <w:rPr>
-          <w:rFonts w:ascii="Times New Roman" w:eastAsia="Times New Roman" w:hAnsi="Times New Roman" w:cs="Times New Roman"/>
-          <w:color w:val="000000"/>
-          <w:sz w:val="24"/>
-          <w:szCs w:val="24"/>
-          <w:lang w:val="en-CA"/>
-        </w:rPr>
-        <w:t>Once the backend is internalized and deployed, please modify line 7 in “frontend/</w:t>
-      </w:r>
-      <w:proofErr w:type="spellStart"/>
-      <w:r>
-        <w:rPr>
-          <w:rFonts w:ascii="Times New Roman" w:eastAsia="Times New Roman" w:hAnsi="Times New Roman" w:cs="Times New Roman"/>
-          <w:color w:val="000000"/>
-          <w:sz w:val="24"/>
-          <w:szCs w:val="24"/>
-          <w:lang w:val="en-CA"/>
-        </w:rPr>
-        <w:t>src</w:t>
-      </w:r>
-      <w:proofErr w:type="spellEnd"/>
-      <w:r>
-        <w:rPr>
-          <w:rFonts w:ascii="Times New Roman" w:eastAsia="Times New Roman" w:hAnsi="Times New Roman" w:cs="Times New Roman"/>
-          <w:color w:val="000000"/>
-          <w:sz w:val="24"/>
-          <w:szCs w:val="24"/>
-          <w:lang w:val="en-CA"/>
-        </w:rPr>
-        <w:t>/actions/actions.js” to the new backend server link. Also, if you wish to test it locally, please modify line 8 to the correct localhost port. </w:t>
-      </w:r>
-    </w:p>
-    <w:p>
-      <w:pPr>
-        <w:spacing w:after="0" w:line="360" w:lineRule="auto"/>
-        <w:rPr>
-          <w:rFonts w:ascii="Times New Roman" w:eastAsia="Times New Roman" w:hAnsi="Times New Roman" w:cs="Times New Roman"/>
-          <w:color w:val="000000"/>
-          <w:sz w:val="24"/>
-          <w:szCs w:val="24"/>
-          <w:lang w:val="en-CA"/>
-        </w:rPr>
-      </w:pPr>
-    </w:p>
-    <w:p>
-      <w:pPr>
-        <w:spacing w:line="360" w:lineRule="auto"/>
+        </w:rPr>
+      </w:pPr>
+      <w:r>
         <w:rPr>
           <w:rFonts w:ascii="Times New Roman" w:hAnsi="Times New Roman" w:cs="Times New Roman"/>
           <w:b/>
           <w:bCs/>
           <w:sz w:val="32"/>
           <w:szCs w:val="32"/>
-        </w:rPr>
-      </w:pPr>
-      <w:r>
+          <w:lang w:val="en-CA"/>
+        </w:rPr>
+        <w:t>Error Handling</w:t>
+      </w:r>
+    </w:p>
+    <w:p>
+      <w:pPr>
+        <w:spacing w:after="0" w:line="360" w:lineRule="auto"/>
+        <w:rPr>
+          <w:rFonts w:ascii="Times New Roman" w:eastAsia="Times New Roman" w:hAnsi="Times New Roman" w:cs="Times New Roman"/>
+          <w:color w:val="000000"/>
+          <w:sz w:val="24"/>
+          <w:szCs w:val="24"/>
+          <w:lang w:val="en-CA"/>
+        </w:rPr>
+      </w:pPr>
+      <w:r>
+        <w:rPr>
+          <w:rFonts w:ascii="Times New Roman" w:eastAsia="Times New Roman" w:hAnsi="Times New Roman" w:cs="Times New Roman"/>
+          <w:color w:val="000000"/>
+          <w:sz w:val="24"/>
+          <w:szCs w:val="24"/>
+          <w:lang w:val="en-CA"/>
+        </w:rPr>
+        <w:t>In most cases if an error occurred, that means there are some invalid or missing required fields in the data query. Please see the error message, which is directly returned from the backend to debug. However, since some actions have interactions with the Mapbox component, the source of error may also be some invalid operations on the Mapbox. If you wish to figure out the error, please modify line 14 in “frontend/src/actions/actions.js” the if-clause to remove “ || !err.response || !err.response.status” and add “console.log(err)”.</w:t>
+      </w:r>
+    </w:p>
+    <w:p>
+      <w:pPr>
+        <w:spacing w:after="0" w:line="360" w:lineRule="auto"/>
+        <w:rPr>
+          <w:rFonts w:ascii="Times New Roman" w:eastAsia="Times New Roman" w:hAnsi="Times New Roman" w:cs="Times New Roman"/>
+          <w:color w:val="000000"/>
+          <w:sz w:val="24"/>
+          <w:szCs w:val="24"/>
+          <w:lang w:val="en-CA"/>
+        </w:rPr>
+      </w:pPr>
+    </w:p>
+    <w:p>
+      <w:pPr>
+        <w:spacing w:line="360" w:lineRule="auto"/>
         <w:rPr>
           <w:rFonts w:ascii="Times New Roman" w:hAnsi="Times New Roman" w:cs="Times New Roman"/>
           <w:b/>
           <w:bCs/>
           <w:sz w:val="32"/>
           <w:szCs w:val="32"/>
-          <w:lang w:val="en-CA"/>
-        </w:rPr>
-        <w:t>Error Handling</w:t>
-      </w:r>
-    </w:p>
-    <w:p>
-      <w:pPr>
-        <w:spacing w:after="0" w:line="360" w:lineRule="auto"/>
-        <w:rPr>
-          <w:rFonts w:ascii="Times New Roman" w:eastAsia="Times New Roman" w:hAnsi="Times New Roman" w:cs="Times New Roman"/>
-          <w:color w:val="000000"/>
-          <w:sz w:val="24"/>
-          <w:szCs w:val="24"/>
-          <w:lang w:val="en-CA"/>
-        </w:rPr>
-      </w:pPr>
-      <w:r>
-        <w:rPr>
-          <w:rFonts w:ascii="Times New Roman" w:eastAsia="Times New Roman" w:hAnsi="Times New Roman" w:cs="Times New Roman"/>
-          <w:color w:val="000000"/>
-          <w:sz w:val="24"/>
-          <w:szCs w:val="24"/>
-          <w:lang w:val="en-CA"/>
-        </w:rPr>
-        <w:t xml:space="preserve">In most cases if an error occurred, that means there are some invalid or missing required fields in the data query. Please see the error message, which is directly returned from the backend to debug. However, since some actions have interactions with the </w:t>
-      </w:r>
-      <w:proofErr w:type="spellStart"/>
-      <w:r>
-        <w:rPr>
-          <w:rFonts w:ascii="Times New Roman" w:eastAsia="Times New Roman" w:hAnsi="Times New Roman" w:cs="Times New Roman"/>
-          <w:color w:val="000000"/>
-          <w:sz w:val="24"/>
-          <w:szCs w:val="24"/>
-          <w:lang w:val="en-CA"/>
-        </w:rPr>
-        <w:t>Mapbox</w:t>
-      </w:r>
-      <w:proofErr w:type="spellEnd"/>
-      <w:r>
-        <w:rPr>
-          <w:rFonts w:ascii="Times New Roman" w:eastAsia="Times New Roman" w:hAnsi="Times New Roman" w:cs="Times New Roman"/>
-          <w:color w:val="000000"/>
-          <w:sz w:val="24"/>
-          <w:szCs w:val="24"/>
-          <w:lang w:val="en-CA"/>
-        </w:rPr>
-        <w:t xml:space="preserve"> component, the source of error may also be some invalid operations on the </w:t>
-      </w:r>
-      <w:proofErr w:type="spellStart"/>
-      <w:r>
-        <w:rPr>
-          <w:rFonts w:ascii="Times New Roman" w:eastAsia="Times New Roman" w:hAnsi="Times New Roman" w:cs="Times New Roman"/>
-          <w:color w:val="000000"/>
-          <w:sz w:val="24"/>
-          <w:szCs w:val="24"/>
-          <w:lang w:val="en-CA"/>
-        </w:rPr>
-        <w:t>Mapbox</w:t>
-      </w:r>
-      <w:proofErr w:type="spellEnd"/>
-      <w:r>
-        <w:rPr>
-          <w:rFonts w:ascii="Times New Roman" w:eastAsia="Times New Roman" w:hAnsi="Times New Roman" w:cs="Times New Roman"/>
-          <w:color w:val="000000"/>
-          <w:sz w:val="24"/>
-          <w:szCs w:val="24"/>
-          <w:lang w:val="en-CA"/>
-        </w:rPr>
-        <w:t>. If you wish to figure out the error, please modify line 14 in “frontend/</w:t>
-      </w:r>
-      <w:proofErr w:type="spellStart"/>
-      <w:r>
-        <w:rPr>
-          <w:rFonts w:ascii="Times New Roman" w:eastAsia="Times New Roman" w:hAnsi="Times New Roman" w:cs="Times New Roman"/>
-          <w:color w:val="000000"/>
-          <w:sz w:val="24"/>
-          <w:szCs w:val="24"/>
-          <w:lang w:val="en-CA"/>
-        </w:rPr>
-        <w:t>src</w:t>
-      </w:r>
-      <w:proofErr w:type="spellEnd"/>
-      <w:r>
-        <w:rPr>
-          <w:rFonts w:ascii="Times New Roman" w:eastAsia="Times New Roman" w:hAnsi="Times New Roman" w:cs="Times New Roman"/>
-          <w:color w:val="000000"/>
-          <w:sz w:val="24"/>
-          <w:szCs w:val="24"/>
-          <w:lang w:val="en-CA"/>
-        </w:rPr>
-        <w:t xml:space="preserve">/actions/actions.js” the if-clause to remove </w:t>
-      </w:r>
-      <w:proofErr w:type="gramStart"/>
-      <w:r>
-        <w:rPr>
-          <w:rFonts w:ascii="Times New Roman" w:eastAsia="Times New Roman" w:hAnsi="Times New Roman" w:cs="Times New Roman"/>
-          <w:color w:val="000000"/>
-          <w:sz w:val="24"/>
-          <w:szCs w:val="24"/>
-          <w:lang w:val="en-CA"/>
-        </w:rPr>
-        <w:t>“ |</w:t>
-      </w:r>
-      <w:proofErr w:type="gramEnd"/>
-      <w:r>
-        <w:rPr>
-          <w:rFonts w:ascii="Times New Roman" w:eastAsia="Times New Roman" w:hAnsi="Times New Roman" w:cs="Times New Roman"/>
-          <w:color w:val="000000"/>
-          <w:sz w:val="24"/>
-          <w:szCs w:val="24"/>
-          <w:lang w:val="en-CA"/>
-        </w:rPr>
-        <w:t>| !</w:t>
-      </w:r>
-      <w:proofErr w:type="spellStart"/>
-      <w:r>
-        <w:rPr>
-          <w:rFonts w:ascii="Times New Roman" w:eastAsia="Times New Roman" w:hAnsi="Times New Roman" w:cs="Times New Roman"/>
-          <w:color w:val="000000"/>
-          <w:sz w:val="24"/>
-          <w:szCs w:val="24"/>
-          <w:lang w:val="en-CA"/>
-        </w:rPr>
-        <w:t>err.response</w:t>
-      </w:r>
-      <w:proofErr w:type="spellEnd"/>
-      <w:r>
-        <w:rPr>
-          <w:rFonts w:ascii="Times New Roman" w:eastAsia="Times New Roman" w:hAnsi="Times New Roman" w:cs="Times New Roman"/>
-          <w:color w:val="000000"/>
-          <w:sz w:val="24"/>
-          <w:szCs w:val="24"/>
-          <w:lang w:val="en-CA"/>
-        </w:rPr>
-        <w:t xml:space="preserve"> || !</w:t>
-      </w:r>
-      <w:proofErr w:type="spellStart"/>
-      <w:r>
-        <w:rPr>
-          <w:rFonts w:ascii="Times New Roman" w:eastAsia="Times New Roman" w:hAnsi="Times New Roman" w:cs="Times New Roman"/>
-          <w:color w:val="000000"/>
-          <w:sz w:val="24"/>
-          <w:szCs w:val="24"/>
-          <w:lang w:val="en-CA"/>
-        </w:rPr>
-        <w:t>err.response.status</w:t>
-      </w:r>
-      <w:proofErr w:type="spellEnd"/>
-      <w:r>
-        <w:rPr>
-          <w:rFonts w:ascii="Times New Roman" w:eastAsia="Times New Roman" w:hAnsi="Times New Roman" w:cs="Times New Roman"/>
-          <w:color w:val="000000"/>
-          <w:sz w:val="24"/>
-          <w:szCs w:val="24"/>
-          <w:lang w:val="en-CA"/>
-        </w:rPr>
-        <w:t>” and add “console.log(err)”.</w:t>
-      </w:r>
-    </w:p>
-    <w:p>
-      <w:pPr>
-        <w:spacing w:after="0" w:line="360" w:lineRule="auto"/>
-        <w:rPr>
-          <w:rFonts w:ascii="Times New Roman" w:eastAsia="Times New Roman" w:hAnsi="Times New Roman" w:cs="Times New Roman"/>
-          <w:color w:val="000000"/>
-          <w:sz w:val="24"/>
-          <w:szCs w:val="24"/>
-          <w:lang w:val="en-CA"/>
-        </w:rPr>
-      </w:pPr>
-    </w:p>
-    <w:p>
-      <w:pPr>
-        <w:spacing w:line="360" w:lineRule="auto"/>
+        </w:rPr>
+      </w:pPr>
+      <w:r>
         <w:rPr>
           <w:rFonts w:ascii="Times New Roman" w:hAnsi="Times New Roman" w:cs="Times New Roman"/>
           <w:b/>
           <w:bCs/>
           <w:sz w:val="32"/>
           <w:szCs w:val="32"/>
-        </w:rPr>
-      </w:pPr>
-      <w:r>
-        <w:rPr>
-          <w:rFonts w:ascii="Times New Roman" w:hAnsi="Times New Roman" w:cs="Times New Roman"/>
-          <w:b/>
-          <w:bCs/>
-          <w:sz w:val="32"/>
-          <w:szCs w:val="32"/>
-          <w:lang w:val="en-CA"/>
-        </w:rPr>
-        <w:t xml:space="preserve">Adding and Changing Time Range </w:t>
-      </w:r>
-      <w:proofErr w:type="spellStart"/>
-      <w:r>
-        <w:rPr>
-          <w:rFonts w:ascii="Times New Roman" w:hAnsi="Times New Roman" w:cs="Times New Roman"/>
-          <w:b/>
-          <w:bCs/>
-          <w:sz w:val="32"/>
-          <w:szCs w:val="32"/>
-          <w:lang w:val="en-CA"/>
-        </w:rPr>
-        <w:t>Presets</w:t>
-      </w:r>
-      <w:proofErr w:type="spellEnd"/>
+          <w:lang w:val="en-CA"/>
+        </w:rPr>
+        <w:t>Adding and Changing Time Range Presets</w:t>
+      </w:r>
     </w:p>
     <w:p>
       <w:pPr>
@@ -1549,51 +1190,7 @@
           <w:szCs w:val="24"/>
           <w:lang w:val="en-CA"/>
         </w:rPr>
-        <w:t>In the folder “frontend/</w:t>
-      </w:r>
-      <w:proofErr w:type="spellStart"/>
-      <w:r>
-        <w:rPr>
-          <w:rFonts w:ascii="Times New Roman" w:eastAsia="Times New Roman" w:hAnsi="Times New Roman" w:cs="Times New Roman"/>
-          <w:color w:val="000000"/>
-          <w:sz w:val="24"/>
-          <w:szCs w:val="24"/>
-          <w:lang w:val="en-CA"/>
-        </w:rPr>
-        <w:t>src</w:t>
-      </w:r>
-      <w:proofErr w:type="spellEnd"/>
-      <w:r>
-        <w:rPr>
-          <w:rFonts w:ascii="Times New Roman" w:eastAsia="Times New Roman" w:hAnsi="Times New Roman" w:cs="Times New Roman"/>
-          <w:color w:val="000000"/>
-          <w:sz w:val="24"/>
-          <w:szCs w:val="24"/>
-          <w:lang w:val="en-CA"/>
-        </w:rPr>
-        <w:t xml:space="preserve">/components/Layout/Datetime” there is a file called Presets.js, which contains the </w:t>
-      </w:r>
-      <w:proofErr w:type="spellStart"/>
-      <w:r>
-        <w:rPr>
-          <w:rFonts w:ascii="Times New Roman" w:eastAsia="Times New Roman" w:hAnsi="Times New Roman" w:cs="Times New Roman"/>
-          <w:color w:val="000000"/>
-          <w:sz w:val="24"/>
-          <w:szCs w:val="24"/>
-          <w:lang w:val="en-CA"/>
-        </w:rPr>
-        <w:t>presets</w:t>
-      </w:r>
-      <w:proofErr w:type="spellEnd"/>
-      <w:r>
-        <w:rPr>
-          <w:rFonts w:ascii="Times New Roman" w:eastAsia="Times New Roman" w:hAnsi="Times New Roman" w:cs="Times New Roman"/>
-          <w:color w:val="000000"/>
-          <w:sz w:val="24"/>
-          <w:szCs w:val="24"/>
-          <w:lang w:val="en-CA"/>
-        </w:rPr>
-        <w:t xml:space="preserve"> that are used in the application. </w:t>
+        <w:t>In the folder “frontend/src/components/Layout/Datetime” there is a file called Presets.js, which contains the presets that are used in the application. </w:t>
       </w:r>
     </w:p>
     <w:p>
@@ -1632,31 +1229,7 @@
           <w:szCs w:val="24"/>
           <w:lang w:val="en-CA"/>
         </w:rPr>
-        <w:t xml:space="preserve">To change an existing </w:t>
-      </w:r>
-      <w:proofErr w:type="spellStart"/>
-      <w:proofErr w:type="gramStart"/>
-      <w:r>
-        <w:rPr>
-          <w:rFonts w:ascii="Times New Roman" w:eastAsia="Times New Roman" w:hAnsi="Times New Roman" w:cs="Times New Roman"/>
-          <w:color w:val="000000"/>
-          <w:sz w:val="24"/>
-          <w:szCs w:val="24"/>
-          <w:lang w:val="en-CA"/>
-        </w:rPr>
-        <w:t>preset</w:t>
-      </w:r>
-      <w:proofErr w:type="spellEnd"/>
-      <w:proofErr w:type="gramEnd"/>
-      <w:r>
-        <w:rPr>
-          <w:rFonts w:ascii="Times New Roman" w:eastAsia="Times New Roman" w:hAnsi="Times New Roman" w:cs="Times New Roman"/>
-          <w:color w:val="000000"/>
-          <w:sz w:val="24"/>
-          <w:szCs w:val="24"/>
-          <w:lang w:val="en-CA"/>
-        </w:rPr>
-        <w:t xml:space="preserve"> you can simply change the value stored in its fields. </w:t>
+        <w:t>To change an existing preset you can simply change the value stored in its fields. </w:t>
       </w:r>
     </w:p>
     <w:p>
@@ -1697,183 +1270,7 @@
           <w:szCs w:val="24"/>
           <w:lang w:val="en-CA"/>
         </w:rPr>
-        <w:t xml:space="preserve">To rename an existing </w:t>
-      </w:r>
-      <w:proofErr w:type="spellStart"/>
-      <w:r>
-        <w:rPr>
-          <w:rFonts w:ascii="Times New Roman" w:eastAsia="Times New Roman" w:hAnsi="Times New Roman" w:cs="Times New Roman"/>
-          <w:color w:val="000000"/>
-          <w:sz w:val="24"/>
-          <w:szCs w:val="24"/>
-          <w:lang w:val="en-CA"/>
-        </w:rPr>
-        <w:t>preset</w:t>
-      </w:r>
-      <w:proofErr w:type="spellEnd"/>
-      <w:r>
-        <w:rPr>
-          <w:rFonts w:ascii="Times New Roman" w:eastAsia="Times New Roman" w:hAnsi="Times New Roman" w:cs="Times New Roman"/>
-          <w:color w:val="000000"/>
-          <w:sz w:val="24"/>
-          <w:szCs w:val="24"/>
-          <w:lang w:val="en-CA"/>
-        </w:rPr>
-        <w:t xml:space="preserve">, change the name that acts as the key to the </w:t>
-      </w:r>
-      <w:proofErr w:type="spellStart"/>
-      <w:r>
-        <w:rPr>
-          <w:rFonts w:ascii="Times New Roman" w:eastAsia="Times New Roman" w:hAnsi="Times New Roman" w:cs="Times New Roman"/>
-          <w:color w:val="000000"/>
-          <w:sz w:val="24"/>
-          <w:szCs w:val="24"/>
-          <w:lang w:val="en-CA"/>
-        </w:rPr>
-        <w:t>preset</w:t>
-      </w:r>
-      <w:proofErr w:type="spellEnd"/>
-      <w:r>
-        <w:rPr>
-          <w:rFonts w:ascii="Times New Roman" w:eastAsia="Times New Roman" w:hAnsi="Times New Roman" w:cs="Times New Roman"/>
-          <w:color w:val="000000"/>
-          <w:sz w:val="24"/>
-          <w:szCs w:val="24"/>
-          <w:lang w:val="en-CA"/>
-        </w:rPr>
-        <w:t xml:space="preserve"> parameters and the value of the </w:t>
-      </w:r>
-      <w:proofErr w:type="spellStart"/>
-      <w:r>
-        <w:rPr>
-          <w:rFonts w:ascii="Times New Roman" w:eastAsia="Times New Roman" w:hAnsi="Times New Roman" w:cs="Times New Roman"/>
-          <w:color w:val="000000"/>
-          <w:sz w:val="24"/>
-          <w:szCs w:val="24"/>
-          <w:lang w:val="en-CA"/>
-        </w:rPr>
-        <w:t>preset</w:t>
-      </w:r>
-      <w:proofErr w:type="spellEnd"/>
-      <w:r>
-        <w:rPr>
-          <w:rFonts w:ascii="Times New Roman" w:eastAsia="Times New Roman" w:hAnsi="Times New Roman" w:cs="Times New Roman"/>
-          <w:color w:val="000000"/>
-          <w:sz w:val="24"/>
-          <w:szCs w:val="24"/>
-          <w:lang w:val="en-CA"/>
-        </w:rPr>
-        <w:t xml:space="preserve"> field to match it. Then, in the </w:t>
-      </w:r>
-      <w:proofErr w:type="spellStart"/>
-      <w:r>
-        <w:rPr>
-          <w:rFonts w:ascii="Times New Roman" w:eastAsia="Times New Roman" w:hAnsi="Times New Roman" w:cs="Times New Roman"/>
-          <w:color w:val="000000"/>
-          <w:sz w:val="24"/>
-          <w:szCs w:val="24"/>
-          <w:lang w:val="en-CA"/>
-        </w:rPr>
-        <w:t>getParams</w:t>
-      </w:r>
-      <w:proofErr w:type="spellEnd"/>
-      <w:r>
-        <w:rPr>
-          <w:rFonts w:ascii="Times New Roman" w:eastAsia="Times New Roman" w:hAnsi="Times New Roman" w:cs="Times New Roman"/>
-          <w:color w:val="000000"/>
-          <w:sz w:val="24"/>
-          <w:szCs w:val="24"/>
-          <w:lang w:val="en-CA"/>
-        </w:rPr>
-        <w:t xml:space="preserve"> function, change the name of the </w:t>
-      </w:r>
-      <w:proofErr w:type="spellStart"/>
-      <w:r>
-        <w:rPr>
-          <w:rFonts w:ascii="Times New Roman" w:eastAsia="Times New Roman" w:hAnsi="Times New Roman" w:cs="Times New Roman"/>
-          <w:color w:val="000000"/>
-          <w:sz w:val="24"/>
-          <w:szCs w:val="24"/>
-          <w:lang w:val="en-CA"/>
-        </w:rPr>
-        <w:t>preset</w:t>
-      </w:r>
-      <w:proofErr w:type="spellEnd"/>
-      <w:r>
-        <w:rPr>
-          <w:rFonts w:ascii="Times New Roman" w:eastAsia="Times New Roman" w:hAnsi="Times New Roman" w:cs="Times New Roman"/>
-          <w:color w:val="000000"/>
-          <w:sz w:val="24"/>
-          <w:szCs w:val="24"/>
-          <w:lang w:val="en-CA"/>
-        </w:rPr>
-        <w:t xml:space="preserve"> from the old one to the new one in both the ‘case’ and ‘</w:t>
-      </w:r>
-      <w:proofErr w:type="gramStart"/>
-      <w:r>
-        <w:rPr>
-          <w:rFonts w:ascii="Times New Roman" w:eastAsia="Times New Roman" w:hAnsi="Times New Roman" w:cs="Times New Roman"/>
-          <w:color w:val="000000"/>
-          <w:sz w:val="24"/>
-          <w:szCs w:val="24"/>
-          <w:lang w:val="en-CA"/>
-        </w:rPr>
-        <w:t>this[</w:t>
-      </w:r>
-      <w:proofErr w:type="gramEnd"/>
-      <w:r>
-        <w:rPr>
-          <w:rFonts w:ascii="Times New Roman" w:eastAsia="Times New Roman" w:hAnsi="Times New Roman" w:cs="Times New Roman"/>
-          <w:color w:val="000000"/>
-          <w:sz w:val="24"/>
-          <w:szCs w:val="24"/>
-          <w:lang w:val="en-CA"/>
-        </w:rPr>
-        <w:t xml:space="preserve">]’ sections. Finally, in the </w:t>
-      </w:r>
-      <w:proofErr w:type="spellStart"/>
-      <w:r>
-        <w:rPr>
-          <w:rFonts w:ascii="Times New Roman" w:eastAsia="Times New Roman" w:hAnsi="Times New Roman" w:cs="Times New Roman"/>
-          <w:color w:val="000000"/>
-          <w:sz w:val="24"/>
-          <w:szCs w:val="24"/>
-          <w:lang w:val="en-CA"/>
-        </w:rPr>
-        <w:t>getPresets</w:t>
-      </w:r>
-      <w:proofErr w:type="spellEnd"/>
-      <w:r>
-        <w:rPr>
-          <w:rFonts w:ascii="Times New Roman" w:eastAsia="Times New Roman" w:hAnsi="Times New Roman" w:cs="Times New Roman"/>
-          <w:color w:val="000000"/>
-          <w:sz w:val="24"/>
-          <w:szCs w:val="24"/>
-          <w:lang w:val="en-CA"/>
-        </w:rPr>
-        <w:t xml:space="preserve"> function, change the </w:t>
-      </w:r>
-      <w:proofErr w:type="spellStart"/>
-      <w:r>
-        <w:rPr>
-          <w:rFonts w:ascii="Times New Roman" w:eastAsia="Times New Roman" w:hAnsi="Times New Roman" w:cs="Times New Roman"/>
-          <w:color w:val="000000"/>
-          <w:sz w:val="24"/>
-          <w:szCs w:val="24"/>
-          <w:lang w:val="en-CA"/>
-        </w:rPr>
-        <w:t>preset</w:t>
-      </w:r>
-      <w:proofErr w:type="spellEnd"/>
-      <w:r>
-        <w:rPr>
-          <w:rFonts w:ascii="Times New Roman" w:eastAsia="Times New Roman" w:hAnsi="Times New Roman" w:cs="Times New Roman"/>
-          <w:color w:val="000000"/>
-          <w:sz w:val="24"/>
-          <w:szCs w:val="24"/>
-          <w:lang w:val="en-CA"/>
-        </w:rPr>
-        <w:t xml:space="preserve"> from the old name to the new name.</w:t>
+        <w:t>To rename an existing preset, change the name that acts as the key to the preset parameters and the value of the preset field to match it. Then, in the getParams function, change the name of the preset from the old one to the new one in both the ‘case’ and ‘this[]’ sections. Finally, in the getPresets function, change the preset from the old name to the new name.</w:t>
       </w:r>
     </w:p>
     <w:p>
@@ -1913,447 +1310,7 @@
           <w:szCs w:val="24"/>
           <w:lang w:val="en-CA"/>
         </w:rPr>
-        <w:t xml:space="preserve">To add a new </w:t>
-      </w:r>
-      <w:proofErr w:type="spellStart"/>
-      <w:r>
-        <w:rPr>
-          <w:rFonts w:ascii="Times New Roman" w:eastAsia="Times New Roman" w:hAnsi="Times New Roman" w:cs="Times New Roman"/>
-          <w:color w:val="000000"/>
-          <w:sz w:val="24"/>
-          <w:szCs w:val="24"/>
-          <w:lang w:val="en-CA"/>
-        </w:rPr>
-        <w:t>preset</w:t>
-      </w:r>
-      <w:proofErr w:type="spellEnd"/>
-      <w:r>
-        <w:rPr>
-          <w:rFonts w:ascii="Times New Roman" w:eastAsia="Times New Roman" w:hAnsi="Times New Roman" w:cs="Times New Roman"/>
-          <w:color w:val="000000"/>
-          <w:sz w:val="24"/>
-          <w:szCs w:val="24"/>
-          <w:lang w:val="en-CA"/>
-        </w:rPr>
-        <w:t xml:space="preserve">, after the last </w:t>
-      </w:r>
-      <w:proofErr w:type="spellStart"/>
-      <w:r>
-        <w:rPr>
-          <w:rFonts w:ascii="Times New Roman" w:eastAsia="Times New Roman" w:hAnsi="Times New Roman" w:cs="Times New Roman"/>
-          <w:color w:val="000000"/>
-          <w:sz w:val="24"/>
-          <w:szCs w:val="24"/>
-          <w:lang w:val="en-CA"/>
-        </w:rPr>
-        <w:t>preset</w:t>
-      </w:r>
-      <w:proofErr w:type="spellEnd"/>
-      <w:r>
-        <w:rPr>
-          <w:rFonts w:ascii="Times New Roman" w:eastAsia="Times New Roman" w:hAnsi="Times New Roman" w:cs="Times New Roman"/>
-          <w:color w:val="000000"/>
-          <w:sz w:val="24"/>
-          <w:szCs w:val="24"/>
-          <w:lang w:val="en-CA"/>
-        </w:rPr>
-        <w:t xml:space="preserve">, create a name for the new </w:t>
-      </w:r>
-      <w:proofErr w:type="spellStart"/>
-      <w:r>
-        <w:rPr>
-          <w:rFonts w:ascii="Times New Roman" w:eastAsia="Times New Roman" w:hAnsi="Times New Roman" w:cs="Times New Roman"/>
-          <w:color w:val="000000"/>
-          <w:sz w:val="24"/>
-          <w:szCs w:val="24"/>
-          <w:lang w:val="en-CA"/>
-        </w:rPr>
-        <w:t>preset</w:t>
-      </w:r>
-      <w:proofErr w:type="spellEnd"/>
-      <w:r>
-        <w:rPr>
-          <w:rFonts w:ascii="Times New Roman" w:eastAsia="Times New Roman" w:hAnsi="Times New Roman" w:cs="Times New Roman"/>
-          <w:color w:val="000000"/>
-          <w:sz w:val="24"/>
-          <w:szCs w:val="24"/>
-          <w:lang w:val="en-CA"/>
-        </w:rPr>
-        <w:t xml:space="preserve"> and enclose it in single quotes (</w:t>
-      </w:r>
-      <w:proofErr w:type="gramStart"/>
-      <w:r>
-        <w:rPr>
-          <w:rFonts w:ascii="Times New Roman" w:eastAsia="Times New Roman" w:hAnsi="Times New Roman" w:cs="Times New Roman"/>
-          <w:color w:val="000000"/>
-          <w:sz w:val="24"/>
-          <w:szCs w:val="24"/>
-          <w:lang w:val="en-CA"/>
-        </w:rPr>
-        <w:t>e.g.</w:t>
-      </w:r>
-      <w:proofErr w:type="gramEnd"/>
-      <w:r>
-        <w:rPr>
-          <w:rFonts w:ascii="Times New Roman" w:eastAsia="Times New Roman" w:hAnsi="Times New Roman" w:cs="Times New Roman"/>
-          <w:color w:val="000000"/>
-          <w:sz w:val="24"/>
-          <w:szCs w:val="24"/>
-          <w:lang w:val="en-CA"/>
-        </w:rPr>
-        <w:t xml:space="preserve"> ‘New </w:t>
-      </w:r>
-      <w:proofErr w:type="spellStart"/>
-      <w:r>
-        <w:rPr>
-          <w:rFonts w:ascii="Times New Roman" w:eastAsia="Times New Roman" w:hAnsi="Times New Roman" w:cs="Times New Roman"/>
-          <w:color w:val="000000"/>
-          <w:sz w:val="24"/>
-          <w:szCs w:val="24"/>
-          <w:lang w:val="en-CA"/>
-        </w:rPr>
-        <w:t>Preset</w:t>
-      </w:r>
-      <w:proofErr w:type="spellEnd"/>
-      <w:r>
-        <w:rPr>
-          <w:rFonts w:ascii="Times New Roman" w:eastAsia="Times New Roman" w:hAnsi="Times New Roman" w:cs="Times New Roman"/>
-          <w:color w:val="000000"/>
-          <w:sz w:val="24"/>
-          <w:szCs w:val="24"/>
-          <w:lang w:val="en-CA"/>
-        </w:rPr>
-        <w:t xml:space="preserve">’). Then, in braces, include the parameters that you would like to set with the </w:t>
-      </w:r>
-      <w:proofErr w:type="spellStart"/>
-      <w:r>
-        <w:rPr>
-          <w:rFonts w:ascii="Times New Roman" w:eastAsia="Times New Roman" w:hAnsi="Times New Roman" w:cs="Times New Roman"/>
-          <w:color w:val="000000"/>
-          <w:sz w:val="24"/>
-          <w:szCs w:val="24"/>
-          <w:lang w:val="en-CA"/>
-        </w:rPr>
-        <w:t>preset</w:t>
-      </w:r>
-      <w:proofErr w:type="spellEnd"/>
-      <w:r>
-        <w:rPr>
-          <w:rFonts w:ascii="Times New Roman" w:eastAsia="Times New Roman" w:hAnsi="Times New Roman" w:cs="Times New Roman"/>
-          <w:color w:val="000000"/>
-          <w:sz w:val="24"/>
-          <w:szCs w:val="24"/>
-          <w:lang w:val="en-CA"/>
-        </w:rPr>
-        <w:t xml:space="preserve">, separated by commas, valid parameters are </w:t>
-      </w:r>
-      <w:proofErr w:type="spellStart"/>
-      <w:r>
-        <w:rPr>
-          <w:rFonts w:ascii="Times New Roman" w:eastAsia="Times New Roman" w:hAnsi="Times New Roman" w:cs="Times New Roman"/>
-          <w:color w:val="000000"/>
-          <w:sz w:val="24"/>
-          <w:szCs w:val="24"/>
-          <w:lang w:val="en-CA"/>
-        </w:rPr>
-        <w:t>startTime</w:t>
-      </w:r>
-      <w:proofErr w:type="spellEnd"/>
-      <w:r>
-        <w:rPr>
-          <w:rFonts w:ascii="Times New Roman" w:eastAsia="Times New Roman" w:hAnsi="Times New Roman" w:cs="Times New Roman"/>
-          <w:color w:val="000000"/>
-          <w:sz w:val="24"/>
-          <w:szCs w:val="24"/>
-          <w:lang w:val="en-CA"/>
-        </w:rPr>
-        <w:t xml:space="preserve"> and </w:t>
-      </w:r>
-      <w:proofErr w:type="spellStart"/>
-      <w:r>
-        <w:rPr>
-          <w:rFonts w:ascii="Times New Roman" w:eastAsia="Times New Roman" w:hAnsi="Times New Roman" w:cs="Times New Roman"/>
-          <w:color w:val="000000"/>
-          <w:sz w:val="24"/>
-          <w:szCs w:val="24"/>
-          <w:lang w:val="en-CA"/>
-        </w:rPr>
-        <w:t>endTime</w:t>
-      </w:r>
-      <w:proofErr w:type="spellEnd"/>
-      <w:r>
-        <w:rPr>
-          <w:rFonts w:ascii="Times New Roman" w:eastAsia="Times New Roman" w:hAnsi="Times New Roman" w:cs="Times New Roman"/>
-          <w:color w:val="000000"/>
-          <w:sz w:val="24"/>
-          <w:szCs w:val="24"/>
-          <w:lang w:val="en-CA"/>
-        </w:rPr>
-        <w:t xml:space="preserve">. The start and end times must be set as new </w:t>
-      </w:r>
-      <w:proofErr w:type="gramStart"/>
-      <w:r>
-        <w:rPr>
-          <w:rFonts w:ascii="Times New Roman" w:eastAsia="Times New Roman" w:hAnsi="Times New Roman" w:cs="Times New Roman"/>
-          <w:color w:val="000000"/>
-          <w:sz w:val="24"/>
-          <w:szCs w:val="24"/>
-          <w:lang w:val="en-CA"/>
-        </w:rPr>
-        <w:t>Date( your</w:t>
-      </w:r>
-      <w:proofErr w:type="gramEnd"/>
-      <w:r>
-        <w:rPr>
-          <w:rFonts w:ascii="Times New Roman" w:eastAsia="Times New Roman" w:hAnsi="Times New Roman" w:cs="Times New Roman"/>
-          <w:color w:val="000000"/>
-          <w:sz w:val="24"/>
-          <w:szCs w:val="24"/>
-          <w:lang w:val="en-CA"/>
-        </w:rPr>
-        <w:t xml:space="preserve"> date time ), where ‘your date time’ is formatted as ‘</w:t>
-      </w:r>
-      <w:proofErr w:type="spellStart"/>
-      <w:r>
-        <w:rPr>
-          <w:rFonts w:ascii="Times New Roman" w:eastAsia="Times New Roman" w:hAnsi="Times New Roman" w:cs="Times New Roman"/>
-          <w:color w:val="000000"/>
-          <w:sz w:val="24"/>
-          <w:szCs w:val="24"/>
-          <w:lang w:val="en-CA"/>
-        </w:rPr>
-        <w:t>yyyy</w:t>
-      </w:r>
-      <w:proofErr w:type="spellEnd"/>
-      <w:r>
-        <w:rPr>
-          <w:rFonts w:ascii="Times New Roman" w:eastAsia="Times New Roman" w:hAnsi="Times New Roman" w:cs="Times New Roman"/>
-          <w:color w:val="000000"/>
-          <w:sz w:val="24"/>
-          <w:szCs w:val="24"/>
-          <w:lang w:val="en-CA"/>
-        </w:rPr>
-        <w:t xml:space="preserve">-mm-dd </w:t>
-      </w:r>
-      <w:proofErr w:type="spellStart"/>
-      <w:r>
-        <w:rPr>
-          <w:rFonts w:ascii="Times New Roman" w:eastAsia="Times New Roman" w:hAnsi="Times New Roman" w:cs="Times New Roman"/>
-          <w:color w:val="000000"/>
-          <w:sz w:val="24"/>
-          <w:szCs w:val="24"/>
-          <w:lang w:val="en-CA"/>
-        </w:rPr>
-        <w:t>hh:mm:ss</w:t>
-      </w:r>
-      <w:proofErr w:type="spellEnd"/>
-      <w:r>
-        <w:rPr>
-          <w:rFonts w:ascii="Times New Roman" w:eastAsia="Times New Roman" w:hAnsi="Times New Roman" w:cs="Times New Roman"/>
-          <w:color w:val="000000"/>
-          <w:sz w:val="24"/>
-          <w:szCs w:val="24"/>
-          <w:lang w:val="en-CA"/>
-        </w:rPr>
-        <w:t xml:space="preserve">’, the date portion must be included, however the value itself is irrelevant so the current date may be used. </w:t>
-      </w:r>
-      <w:proofErr w:type="gramStart"/>
-      <w:r>
-        <w:rPr>
-          <w:rFonts w:ascii="Times New Roman" w:eastAsia="Times New Roman" w:hAnsi="Times New Roman" w:cs="Times New Roman"/>
-          <w:color w:val="000000"/>
-          <w:sz w:val="24"/>
-          <w:szCs w:val="24"/>
-          <w:lang w:val="en-CA"/>
-        </w:rPr>
-        <w:t>Also</w:t>
-      </w:r>
-      <w:proofErr w:type="gramEnd"/>
-      <w:r>
-        <w:rPr>
-          <w:rFonts w:ascii="Times New Roman" w:eastAsia="Times New Roman" w:hAnsi="Times New Roman" w:cs="Times New Roman"/>
-          <w:color w:val="000000"/>
-          <w:sz w:val="24"/>
-          <w:szCs w:val="24"/>
-          <w:lang w:val="en-CA"/>
-        </w:rPr>
-        <w:t xml:space="preserve"> in the braces you must include the name of the </w:t>
-      </w:r>
-      <w:proofErr w:type="spellStart"/>
-      <w:r>
-        <w:rPr>
-          <w:rFonts w:ascii="Times New Roman" w:eastAsia="Times New Roman" w:hAnsi="Times New Roman" w:cs="Times New Roman"/>
-          <w:color w:val="000000"/>
-          <w:sz w:val="24"/>
-          <w:szCs w:val="24"/>
-          <w:lang w:val="en-CA"/>
-        </w:rPr>
-        <w:t>preset</w:t>
-      </w:r>
-      <w:proofErr w:type="spellEnd"/>
-      <w:r>
-        <w:rPr>
-          <w:rFonts w:ascii="Times New Roman" w:eastAsia="Times New Roman" w:hAnsi="Times New Roman" w:cs="Times New Roman"/>
-          <w:color w:val="000000"/>
-          <w:sz w:val="24"/>
-          <w:szCs w:val="24"/>
-          <w:lang w:val="en-CA"/>
-        </w:rPr>
-        <w:t>, with the key ‘</w:t>
-      </w:r>
-      <w:proofErr w:type="spellStart"/>
-      <w:r>
-        <w:rPr>
-          <w:rFonts w:ascii="Times New Roman" w:eastAsia="Times New Roman" w:hAnsi="Times New Roman" w:cs="Times New Roman"/>
-          <w:color w:val="000000"/>
-          <w:sz w:val="24"/>
-          <w:szCs w:val="24"/>
-          <w:lang w:val="en-CA"/>
-        </w:rPr>
-        <w:t>preset</w:t>
-      </w:r>
-      <w:proofErr w:type="spellEnd"/>
-      <w:r>
-        <w:rPr>
-          <w:rFonts w:ascii="Times New Roman" w:eastAsia="Times New Roman" w:hAnsi="Times New Roman" w:cs="Times New Roman"/>
-          <w:color w:val="000000"/>
-          <w:sz w:val="24"/>
-          <w:szCs w:val="24"/>
-          <w:lang w:val="en-CA"/>
-        </w:rPr>
-        <w:t xml:space="preserve"> and the name in single or double quotes’. In the </w:t>
-      </w:r>
-      <w:proofErr w:type="spellStart"/>
-      <w:r>
-        <w:rPr>
-          <w:rFonts w:ascii="Times New Roman" w:eastAsia="Times New Roman" w:hAnsi="Times New Roman" w:cs="Times New Roman"/>
-          <w:color w:val="000000"/>
-          <w:sz w:val="24"/>
-          <w:szCs w:val="24"/>
-          <w:lang w:val="en-CA"/>
-        </w:rPr>
-        <w:t>getPresets</w:t>
-      </w:r>
-      <w:proofErr w:type="spellEnd"/>
-      <w:r>
-        <w:rPr>
-          <w:rFonts w:ascii="Times New Roman" w:eastAsia="Times New Roman" w:hAnsi="Times New Roman" w:cs="Times New Roman"/>
-          <w:color w:val="000000"/>
-          <w:sz w:val="24"/>
-          <w:szCs w:val="24"/>
-          <w:lang w:val="en-CA"/>
-        </w:rPr>
-        <w:t xml:space="preserve"> function add a new case before the default and follow it with the name of the new </w:t>
-      </w:r>
-      <w:proofErr w:type="spellStart"/>
-      <w:r>
-        <w:rPr>
-          <w:rFonts w:ascii="Times New Roman" w:eastAsia="Times New Roman" w:hAnsi="Times New Roman" w:cs="Times New Roman"/>
-          <w:color w:val="000000"/>
-          <w:sz w:val="24"/>
-          <w:szCs w:val="24"/>
-          <w:lang w:val="en-CA"/>
-        </w:rPr>
-        <w:t>preset</w:t>
-      </w:r>
-      <w:proofErr w:type="spellEnd"/>
-      <w:r>
-        <w:rPr>
-          <w:rFonts w:ascii="Times New Roman" w:eastAsia="Times New Roman" w:hAnsi="Times New Roman" w:cs="Times New Roman"/>
-          <w:color w:val="000000"/>
-          <w:sz w:val="24"/>
-          <w:szCs w:val="24"/>
-          <w:lang w:val="en-CA"/>
-        </w:rPr>
-        <w:t xml:space="preserve">. On the line below that write ‘return this[“name”]’, where “name” is the name of the new </w:t>
-      </w:r>
-      <w:proofErr w:type="spellStart"/>
-      <w:r>
-        <w:rPr>
-          <w:rFonts w:ascii="Times New Roman" w:eastAsia="Times New Roman" w:hAnsi="Times New Roman" w:cs="Times New Roman"/>
-          <w:color w:val="000000"/>
-          <w:sz w:val="24"/>
-          <w:szCs w:val="24"/>
-          <w:lang w:val="en-CA"/>
-        </w:rPr>
-        <w:t>preset</w:t>
-      </w:r>
-      <w:proofErr w:type="spellEnd"/>
-      <w:r>
-        <w:rPr>
-          <w:rFonts w:ascii="Times New Roman" w:eastAsia="Times New Roman" w:hAnsi="Times New Roman" w:cs="Times New Roman"/>
-          <w:color w:val="000000"/>
-          <w:sz w:val="24"/>
-          <w:szCs w:val="24"/>
-          <w:lang w:val="en-CA"/>
-        </w:rPr>
-        <w:t xml:space="preserve">. Finally, in the </w:t>
-      </w:r>
-      <w:proofErr w:type="spellStart"/>
-      <w:r>
-        <w:rPr>
-          <w:rFonts w:ascii="Times New Roman" w:eastAsia="Times New Roman" w:hAnsi="Times New Roman" w:cs="Times New Roman"/>
-          <w:color w:val="000000"/>
-          <w:sz w:val="24"/>
-          <w:szCs w:val="24"/>
-          <w:lang w:val="en-CA"/>
-        </w:rPr>
-        <w:t>getPresets</w:t>
-      </w:r>
-      <w:proofErr w:type="spellEnd"/>
-      <w:r>
-        <w:rPr>
-          <w:rFonts w:ascii="Times New Roman" w:eastAsia="Times New Roman" w:hAnsi="Times New Roman" w:cs="Times New Roman"/>
-          <w:color w:val="000000"/>
-          <w:sz w:val="24"/>
-          <w:szCs w:val="24"/>
-          <w:lang w:val="en-CA"/>
-        </w:rPr>
-        <w:t xml:space="preserve"> function, add the name of the new </w:t>
-      </w:r>
-      <w:proofErr w:type="spellStart"/>
-      <w:r>
-        <w:rPr>
-          <w:rFonts w:ascii="Times New Roman" w:eastAsia="Times New Roman" w:hAnsi="Times New Roman" w:cs="Times New Roman"/>
-          <w:color w:val="000000"/>
-          <w:sz w:val="24"/>
-          <w:szCs w:val="24"/>
-          <w:lang w:val="en-CA"/>
-        </w:rPr>
-        <w:t>preset</w:t>
-      </w:r>
-      <w:proofErr w:type="spellEnd"/>
-      <w:r>
-        <w:rPr>
-          <w:rFonts w:ascii="Times New Roman" w:eastAsia="Times New Roman" w:hAnsi="Times New Roman" w:cs="Times New Roman"/>
-          <w:color w:val="000000"/>
-          <w:sz w:val="24"/>
-          <w:szCs w:val="24"/>
-          <w:lang w:val="en-CA"/>
-        </w:rPr>
-        <w:t xml:space="preserve"> in the list of </w:t>
-      </w:r>
-      <w:proofErr w:type="spellStart"/>
-      <w:r>
-        <w:rPr>
-          <w:rFonts w:ascii="Times New Roman" w:eastAsia="Times New Roman" w:hAnsi="Times New Roman" w:cs="Times New Roman"/>
-          <w:color w:val="000000"/>
-          <w:sz w:val="24"/>
-          <w:szCs w:val="24"/>
-          <w:lang w:val="en-CA"/>
-        </w:rPr>
-        <w:t>preset</w:t>
-      </w:r>
-      <w:proofErr w:type="spellEnd"/>
-      <w:r>
-        <w:rPr>
-          <w:rFonts w:ascii="Times New Roman" w:eastAsia="Times New Roman" w:hAnsi="Times New Roman" w:cs="Times New Roman"/>
-          <w:color w:val="000000"/>
-          <w:sz w:val="24"/>
-          <w:szCs w:val="24"/>
-          <w:lang w:val="en-CA"/>
-        </w:rPr>
-        <w:t xml:space="preserve"> names enclosed by square brackets. </w:t>
+        <w:t>To add a new preset, after the last preset, create a name for the new preset and enclose it in single quotes (e.g. ‘New Preset’). Then, in braces, include the parameters that you would like to set with the preset, separated by commas, valid parameters are startTime and endTime. The start and end times must be set as new Date( your date time ), where ‘your date time’ is formatted as ‘yyyy-mm-dd hh:mm:ss’, the date portion must be included, however the value itself is irrelevant so the current date may be used. Also in the braces you must include the name of the preset, with the key ‘preset and the name in single or double quotes’. In the getPresets function add a new case before the default and follow it with the name of the new preset. On the line below that write ‘return this[“name”]’, where “name” is the name of the new preset. Finally, in the getPresets function, add the name of the new preset in the list of preset names enclosed by square brackets. </w:t>
       </w:r>
     </w:p>
     <w:p>
@@ -2410,29 +1367,7 @@
           <w:lang w:val="en-CA"/>
         </w:rPr>
         <w:tab/>
-        <w:t xml:space="preserve">‘New </w:t>
-      </w:r>
-      <w:proofErr w:type="spellStart"/>
-      <w:r>
-        <w:rPr>
-          <w:rFonts w:ascii="Times New Roman" w:eastAsia="Times New Roman" w:hAnsi="Times New Roman" w:cs="Times New Roman"/>
-          <w:color w:val="000000"/>
-          <w:sz w:val="24"/>
-          <w:szCs w:val="24"/>
-          <w:lang w:val="en-CA"/>
-        </w:rPr>
-        <w:t>Preset</w:t>
-      </w:r>
-      <w:proofErr w:type="spellEnd"/>
-      <w:r>
-        <w:rPr>
-          <w:rFonts w:ascii="Times New Roman" w:eastAsia="Times New Roman" w:hAnsi="Times New Roman" w:cs="Times New Roman"/>
-          <w:color w:val="000000"/>
-          <w:sz w:val="24"/>
-          <w:szCs w:val="24"/>
-          <w:lang w:val="en-CA"/>
-        </w:rPr>
-        <w:t>’: {</w:t>
+        <w:t>‘New Preset’: {</w:t>
       </w:r>
     </w:p>
     <w:p>
@@ -2465,50 +1400,7 @@
           <w:lang w:val="en-CA"/>
         </w:rPr>
         <w:tab/>
-      </w:r>
-      <w:proofErr w:type="spellStart"/>
-      <w:r>
-        <w:rPr>
-          <w:rFonts w:ascii="Times New Roman" w:eastAsia="Times New Roman" w:hAnsi="Times New Roman" w:cs="Times New Roman"/>
-          <w:color w:val="000000"/>
-          <w:sz w:val="24"/>
-          <w:szCs w:val="24"/>
-          <w:lang w:val="en-CA"/>
-        </w:rPr>
-        <w:t>startTime</w:t>
-      </w:r>
-      <w:proofErr w:type="spellEnd"/>
-      <w:r>
-        <w:rPr>
-          <w:rFonts w:ascii="Times New Roman" w:eastAsia="Times New Roman" w:hAnsi="Times New Roman" w:cs="Times New Roman"/>
-          <w:color w:val="000000"/>
-          <w:sz w:val="24"/>
-          <w:szCs w:val="24"/>
-          <w:lang w:val="en-CA"/>
-        </w:rPr>
-        <w:t xml:space="preserve">: new </w:t>
-      </w:r>
-      <w:proofErr w:type="gramStart"/>
-      <w:r>
-        <w:rPr>
-          <w:rFonts w:ascii="Times New Roman" w:eastAsia="Times New Roman" w:hAnsi="Times New Roman" w:cs="Times New Roman"/>
-          <w:color w:val="000000"/>
-          <w:sz w:val="24"/>
-          <w:szCs w:val="24"/>
-          <w:lang w:val="en-CA"/>
-        </w:rPr>
-        <w:t>Date(</w:t>
-      </w:r>
-      <w:proofErr w:type="gramEnd"/>
-      <w:r>
-        <w:rPr>
-          <w:rFonts w:ascii="Times New Roman" w:eastAsia="Times New Roman" w:hAnsi="Times New Roman" w:cs="Times New Roman"/>
-          <w:color w:val="000000"/>
-          <w:sz w:val="24"/>
-          <w:szCs w:val="24"/>
-          <w:lang w:val="en-CA"/>
-        </w:rPr>
-        <w:t>“2020-01-01 00:00:00”),</w:t>
+        <w:t>startTime: new Date(“2020-01-01 00:00:00”),</w:t>
       </w:r>
     </w:p>
     <w:p>
@@ -2541,50 +1433,7 @@
           <w:lang w:val="en-CA"/>
         </w:rPr>
         <w:tab/>
-      </w:r>
-      <w:proofErr w:type="spellStart"/>
-      <w:r>
-        <w:rPr>
-          <w:rFonts w:ascii="Times New Roman" w:eastAsia="Times New Roman" w:hAnsi="Times New Roman" w:cs="Times New Roman"/>
-          <w:color w:val="000000"/>
-          <w:sz w:val="24"/>
-          <w:szCs w:val="24"/>
-          <w:lang w:val="en-CA"/>
-        </w:rPr>
-        <w:t>endTime</w:t>
-      </w:r>
-      <w:proofErr w:type="spellEnd"/>
-      <w:r>
-        <w:rPr>
-          <w:rFonts w:ascii="Times New Roman" w:eastAsia="Times New Roman" w:hAnsi="Times New Roman" w:cs="Times New Roman"/>
-          <w:color w:val="000000"/>
-          <w:sz w:val="24"/>
-          <w:szCs w:val="24"/>
-          <w:lang w:val="en-CA"/>
-        </w:rPr>
-        <w:t xml:space="preserve">: new </w:t>
-      </w:r>
-      <w:proofErr w:type="gramStart"/>
-      <w:r>
-        <w:rPr>
-          <w:rFonts w:ascii="Times New Roman" w:eastAsia="Times New Roman" w:hAnsi="Times New Roman" w:cs="Times New Roman"/>
-          <w:color w:val="000000"/>
-          <w:sz w:val="24"/>
-          <w:szCs w:val="24"/>
-          <w:lang w:val="en-CA"/>
-        </w:rPr>
-        <w:t>Date(</w:t>
-      </w:r>
-      <w:proofErr w:type="gramEnd"/>
-      <w:r>
-        <w:rPr>
-          <w:rFonts w:ascii="Times New Roman" w:eastAsia="Times New Roman" w:hAnsi="Times New Roman" w:cs="Times New Roman"/>
-          <w:color w:val="000000"/>
-          <w:sz w:val="24"/>
-          <w:szCs w:val="24"/>
-          <w:lang w:val="en-CA"/>
-        </w:rPr>
-        <w:t>“2020-01-01 23:59:59”),</w:t>
+        <w:t>endTime: new Date(“2020-01-01 23:59:59”),</w:t>
       </w:r>
     </w:p>
     <w:p>
@@ -2617,50 +1466,7 @@
           <w:lang w:val="en-CA"/>
         </w:rPr>
         <w:tab/>
-      </w:r>
-      <w:proofErr w:type="spellStart"/>
-      <w:r>
-        <w:rPr>
-          <w:rFonts w:ascii="Times New Roman" w:eastAsia="Times New Roman" w:hAnsi="Times New Roman" w:cs="Times New Roman"/>
-          <w:color w:val="000000"/>
-          <w:sz w:val="24"/>
-          <w:szCs w:val="24"/>
-          <w:lang w:val="en-CA"/>
-        </w:rPr>
-        <w:t>preset</w:t>
-      </w:r>
-      <w:proofErr w:type="spellEnd"/>
-      <w:r>
-        <w:rPr>
-          <w:rFonts w:ascii="Times New Roman" w:eastAsia="Times New Roman" w:hAnsi="Times New Roman" w:cs="Times New Roman"/>
-          <w:color w:val="000000"/>
-          <w:sz w:val="24"/>
-          <w:szCs w:val="24"/>
-          <w:lang w:val="en-CA"/>
-        </w:rPr>
-        <w:t xml:space="preserve">: ‘New </w:t>
-      </w:r>
-      <w:proofErr w:type="spellStart"/>
-      <w:r>
-        <w:rPr>
-          <w:rFonts w:ascii="Times New Roman" w:eastAsia="Times New Roman" w:hAnsi="Times New Roman" w:cs="Times New Roman"/>
-          <w:color w:val="000000"/>
-          <w:sz w:val="24"/>
-          <w:szCs w:val="24"/>
-          <w:lang w:val="en-CA"/>
-        </w:rPr>
-        <w:t>Preset</w:t>
-      </w:r>
-      <w:proofErr w:type="spellEnd"/>
-      <w:r>
-        <w:rPr>
-          <w:rFonts w:ascii="Times New Roman" w:eastAsia="Times New Roman" w:hAnsi="Times New Roman" w:cs="Times New Roman"/>
-          <w:color w:val="000000"/>
-          <w:sz w:val="24"/>
-          <w:szCs w:val="24"/>
-          <w:lang w:val="en-CA"/>
-        </w:rPr>
-        <w:t>’</w:t>
+        <w:t>preset: ‘New Preset’</w:t>
       </w:r>
     </w:p>
     <w:p>
@@ -2718,53 +1524,8 @@
           <w:lang w:val="en-CA"/>
         </w:rPr>
         <w:tab/>
-      </w:r>
-      <w:proofErr w:type="spellStart"/>
-      <w:r>
-        <w:rPr>
-          <w:rFonts w:ascii="Times New Roman" w:eastAsia="Times New Roman" w:hAnsi="Times New Roman" w:cs="Times New Roman"/>
-          <w:color w:val="000000"/>
-          <w:sz w:val="24"/>
-          <w:szCs w:val="24"/>
-          <w:lang w:val="en-CA"/>
-        </w:rPr>
-        <w:t>getParams</w:t>
-      </w:r>
-      <w:proofErr w:type="spellEnd"/>
-      <w:r>
-        <w:rPr>
-          <w:rFonts w:ascii="Times New Roman" w:eastAsia="Times New Roman" w:hAnsi="Times New Roman" w:cs="Times New Roman"/>
-          <w:color w:val="000000"/>
-          <w:sz w:val="24"/>
-          <w:szCs w:val="24"/>
-          <w:lang w:val="en-CA"/>
-        </w:rPr>
-        <w:t>(</w:t>
-      </w:r>
-      <w:proofErr w:type="spellStart"/>
-      <w:r>
-        <w:rPr>
-          <w:rFonts w:ascii="Times New Roman" w:eastAsia="Times New Roman" w:hAnsi="Times New Roman" w:cs="Times New Roman"/>
-          <w:color w:val="000000"/>
-          <w:sz w:val="24"/>
-          <w:szCs w:val="24"/>
-          <w:lang w:val="en-CA"/>
-        </w:rPr>
-        <w:t>preset</w:t>
-      </w:r>
-      <w:proofErr w:type="spellEnd"/>
-      <w:proofErr w:type="gramStart"/>
-      <w:r>
-        <w:rPr>
-          <w:rFonts w:ascii="Times New Roman" w:eastAsia="Times New Roman" w:hAnsi="Times New Roman" w:cs="Times New Roman"/>
-          <w:color w:val="000000"/>
-          <w:sz w:val="24"/>
-          <w:szCs w:val="24"/>
-          <w:lang w:val="en-CA"/>
-        </w:rPr>
-        <w:t>){</w:t>
-      </w:r>
-      <w:proofErr w:type="gramEnd"/>
+        <w:t>getParams(preset){</w:t>
+      </w:r>
     </w:p>
     <w:p>
       <w:pPr>
@@ -2796,32 +1557,8 @@
           <w:lang w:val="en-CA"/>
         </w:rPr>
         <w:tab/>
-        <w:t>switch(</w:t>
-      </w:r>
-      <w:proofErr w:type="spellStart"/>
-      <w:r>
-        <w:rPr>
-          <w:rFonts w:ascii="Times New Roman" w:eastAsia="Times New Roman" w:hAnsi="Times New Roman" w:cs="Times New Roman"/>
-          <w:color w:val="000000"/>
-          <w:sz w:val="24"/>
-          <w:szCs w:val="24"/>
-          <w:lang w:val="en-CA"/>
-        </w:rPr>
-        <w:t>preset</w:t>
-      </w:r>
-      <w:proofErr w:type="spellEnd"/>
-      <w:proofErr w:type="gramStart"/>
-      <w:r>
-        <w:rPr>
-          <w:rFonts w:ascii="Times New Roman" w:eastAsia="Times New Roman" w:hAnsi="Times New Roman" w:cs="Times New Roman"/>
-          <w:color w:val="000000"/>
-          <w:sz w:val="24"/>
-          <w:szCs w:val="24"/>
-          <w:lang w:val="en-CA"/>
-        </w:rPr>
-        <w:t>){</w:t>
-      </w:r>
-      <w:proofErr w:type="gramEnd"/>
+        <w:t>switch(preset){</w:t>
+      </w:r>
     </w:p>
     <w:p>
       <w:pPr>
@@ -2906,29 +1643,7 @@
           <w:lang w:val="en-CA"/>
         </w:rPr>
         <w:tab/>
-        <w:t xml:space="preserve">case ‘New </w:t>
-      </w:r>
-      <w:proofErr w:type="spellStart"/>
-      <w:r>
-        <w:rPr>
-          <w:rFonts w:ascii="Times New Roman" w:eastAsia="Times New Roman" w:hAnsi="Times New Roman" w:cs="Times New Roman"/>
-          <w:color w:val="000000"/>
-          <w:sz w:val="24"/>
-          <w:szCs w:val="24"/>
-          <w:lang w:val="en-CA"/>
-        </w:rPr>
-        <w:t>Preset</w:t>
-      </w:r>
-      <w:proofErr w:type="spellEnd"/>
-      <w:r>
-        <w:rPr>
-          <w:rFonts w:ascii="Times New Roman" w:eastAsia="Times New Roman" w:hAnsi="Times New Roman" w:cs="Times New Roman"/>
-          <w:color w:val="000000"/>
-          <w:sz w:val="24"/>
-          <w:szCs w:val="24"/>
-          <w:lang w:val="en-CA"/>
-        </w:rPr>
-        <w:t>’:</w:t>
+        <w:t>case ‘New Preset’:</w:t>
       </w:r>
     </w:p>
     <w:p>
@@ -2981,51 +1696,7 @@
           <w:lang w:val="en-CA"/>
         </w:rPr>
         <w:tab/>
-        <w:t xml:space="preserve">return </w:t>
-      </w:r>
-      <w:proofErr w:type="gramStart"/>
-      <w:r>
-        <w:rPr>
-          <w:rFonts w:ascii="Times New Roman" w:eastAsia="Times New Roman" w:hAnsi="Times New Roman" w:cs="Times New Roman"/>
-          <w:color w:val="000000"/>
-          <w:sz w:val="24"/>
-          <w:szCs w:val="24"/>
-          <w:lang w:val="en-CA"/>
-        </w:rPr>
-        <w:t>this[</w:t>
-      </w:r>
-      <w:proofErr w:type="gramEnd"/>
-      <w:r>
-        <w:rPr>
-          <w:rFonts w:ascii="Times New Roman" w:eastAsia="Times New Roman" w:hAnsi="Times New Roman" w:cs="Times New Roman"/>
-          <w:color w:val="000000"/>
-          <w:sz w:val="24"/>
-          <w:szCs w:val="24"/>
-          <w:lang w:val="en-CA"/>
-        </w:rPr>
-        <w:t xml:space="preserve">‘New </w:t>
-      </w:r>
-      <w:proofErr w:type="spellStart"/>
-      <w:r>
-        <w:rPr>
-          <w:rFonts w:ascii="Times New Roman" w:eastAsia="Times New Roman" w:hAnsi="Times New Roman" w:cs="Times New Roman"/>
-          <w:color w:val="000000"/>
-          <w:sz w:val="24"/>
-          <w:szCs w:val="24"/>
-          <w:lang w:val="en-CA"/>
-        </w:rPr>
-        <w:t>Preset</w:t>
-      </w:r>
-      <w:proofErr w:type="spellEnd"/>
-      <w:r>
-        <w:rPr>
-          <w:rFonts w:ascii="Times New Roman" w:eastAsia="Times New Roman" w:hAnsi="Times New Roman" w:cs="Times New Roman"/>
-          <w:color w:val="000000"/>
-          <w:sz w:val="24"/>
-          <w:szCs w:val="24"/>
-          <w:lang w:val="en-CA"/>
-        </w:rPr>
-        <w:t>’]</w:t>
+        <w:t>return this[‘New Preset’]</w:t>
       </w:r>
     </w:p>
     <w:p>
@@ -3104,40 +1775,7 @@
           <w:lang w:val="en-CA"/>
         </w:rPr>
         <w:tab/>
-      </w:r>
-      <w:proofErr w:type="spellStart"/>
-      <w:proofErr w:type="gramStart"/>
-      <w:r>
-        <w:rPr>
-          <w:rFonts w:ascii="Times New Roman" w:eastAsia="Times New Roman" w:hAnsi="Times New Roman" w:cs="Times New Roman"/>
-          <w:color w:val="000000"/>
-          <w:sz w:val="24"/>
-          <w:szCs w:val="24"/>
-          <w:lang w:val="en-CA"/>
-        </w:rPr>
-        <w:t>getPresets</w:t>
-      </w:r>
-      <w:proofErr w:type="spellEnd"/>
-      <w:r>
-        <w:rPr>
-          <w:rFonts w:ascii="Times New Roman" w:eastAsia="Times New Roman" w:hAnsi="Times New Roman" w:cs="Times New Roman"/>
-          <w:color w:val="000000"/>
-          <w:sz w:val="24"/>
-          <w:szCs w:val="24"/>
-          <w:lang w:val="en-CA"/>
-        </w:rPr>
-        <w:t>(</w:t>
-      </w:r>
-      <w:proofErr w:type="gramEnd"/>
-      <w:r>
-        <w:rPr>
-          <w:rFonts w:ascii="Times New Roman" w:eastAsia="Times New Roman" w:hAnsi="Times New Roman" w:cs="Times New Roman"/>
-          <w:color w:val="000000"/>
-          <w:sz w:val="24"/>
-          <w:szCs w:val="24"/>
-          <w:lang w:val="en-CA"/>
-        </w:rPr>
-        <w:t>){</w:t>
+        <w:t>getPresets(){</w:t>
       </w:r>
     </w:p>
     <w:p>
@@ -3170,29 +1808,7 @@
           <w:lang w:val="en-CA"/>
         </w:rPr>
         <w:tab/>
-        <w:t xml:space="preserve">return [..., ‘New </w:t>
-      </w:r>
-      <w:proofErr w:type="spellStart"/>
-      <w:r>
-        <w:rPr>
-          <w:rFonts w:ascii="Times New Roman" w:eastAsia="Times New Roman" w:hAnsi="Times New Roman" w:cs="Times New Roman"/>
-          <w:color w:val="000000"/>
-          <w:sz w:val="24"/>
-          <w:szCs w:val="24"/>
-          <w:lang w:val="en-CA"/>
-        </w:rPr>
-        <w:t>Preset</w:t>
-      </w:r>
-      <w:proofErr w:type="spellEnd"/>
-      <w:r>
-        <w:rPr>
-          <w:rFonts w:ascii="Times New Roman" w:eastAsia="Times New Roman" w:hAnsi="Times New Roman" w:cs="Times New Roman"/>
-          <w:color w:val="000000"/>
-          <w:sz w:val="24"/>
-          <w:szCs w:val="24"/>
-          <w:lang w:val="en-CA"/>
-        </w:rPr>
-        <w:t>’]</w:t>
+        <w:t>return [..., ‘New Preset’]</w:t>
       </w:r>
     </w:p>
     <w:p>

</xml_diff>